<commit_message>
Update Vision Document Ben Farren.docx
</commit_message>
<xml_diff>
--- a/Vision Document Ben Farren.docx
+++ b/Vision Document Ben Farren.docx
@@ -1090,6 +1090,16 @@
               </w:rPr>
               <w:t xml:space="preserve"> the system.</w:t>
             </w:r>
+            <w:r>
+              <w:rPr>
+                <w:rFonts w:ascii="Times New Roman" w:hAnsi="Times New Roman" w:cs="Times New Roman"/>
+                <w:sz w:val="24"/>
+                <w:szCs w:val="24"/>
+              </w:rPr>
+              <w:t xml:space="preserve"> Create new tickets for users who didn’t make tickets beforehand.</w:t>
+            </w:r>
+            <w:bookmarkStart w:id="0" w:name="_GoBack"/>
+            <w:bookmarkEnd w:id="0"/>
           </w:p>
         </w:tc>
         <w:tc>
@@ -3202,17 +3212,8 @@
                 <w:rFonts w:ascii="Calibri" w:eastAsia="Times New Roman" w:hAnsi="Calibri" w:cs="Calibri"/>
                 <w:color w:val="000000"/>
               </w:rPr>
-              <w:t xml:space="preserve">limited  </w:t>
-            </w:r>
-            <w:r>
-              <w:rPr>
-                <w:rFonts w:ascii="Calibri" w:eastAsia="Times New Roman" w:hAnsi="Calibri" w:cs="Calibri"/>
-                <w:color w:val="000000"/>
-              </w:rPr>
-              <w:t>privileges</w:t>
-            </w:r>
-            <w:bookmarkStart w:id="0" w:name="_GoBack"/>
-            <w:bookmarkEnd w:id="0"/>
+              <w:t>limited  privileges</w:t>
+            </w:r>
             <w:proofErr w:type="gramEnd"/>
             <w:r>
               <w:rPr>

</xml_diff>